<commit_message>
Update benefit tables to include evidence-based priors
</commit_message>
<xml_diff>
--- a/neuro_benefit_table_RD.docx
+++ b/neuro_benefit_table_RD.docx
@@ -1,6 +1,6 @@
 
 <file path=word/document.xml><?xml version="1.0" encoding="utf-8"?>
-<w:document xmlns:wpc="http://schemas.microsoft.com/office/word/2010/wordprocessingCanvas" xmlns:cx="http://schemas.microsoft.com/office/drawing/2014/chartex" xmlns:cx1="http://schemas.microsoft.com/office/drawing/2015/9/8/chartex" xmlns:cx2="http://schemas.microsoft.com/office/drawing/2015/10/21/chartex" xmlns:cx3="http://schemas.microsoft.com/office/drawing/2016/5/9/chartex" xmlns:cx4="http://schemas.microsoft.com/office/drawing/2016/5/10/chartex" xmlns:cx5="http://schemas.microsoft.com/office/drawing/2016/5/11/chartex" xmlns:cx6="http://schemas.microsoft.com/office/drawing/2016/5/12/chartex" xmlns:cx7="http://schemas.microsoft.com/office/drawing/2016/5/13/chartex" xmlns:cx8="http://schemas.microsoft.com/office/drawing/2016/5/14/chartex" xmlns:mc="http://schemas.openxmlformats.org/markup-compatibility/2006" xmlns:aink="http://schemas.microsoft.com/office/drawing/2016/ink" xmlns:am3d="http://schemas.microsoft.com/office/drawing/2017/model3d" xmlns:o="urn:schemas-microsoft-com:office:office" xmlns:r="http://schemas.openxmlformats.org/officeDocument/2006/relationships" xmlns:m="http://schemas.openxmlformats.org/officeDocument/2006/math" xmlns:v="urn:schemas-microsoft-com:vml" xmlns:wp14="http://schemas.microsoft.com/office/word/2010/wordprocessingDrawing" xmlns:wp="http://schemas.openxmlformats.org/drawingml/2006/wordprocessingDrawing" xmlns:w10="urn:schemas-microsoft-com:office:word" xmlns:w="http://schemas.openxmlformats.org/wordprocessingml/2006/main" xmlns:w14="http://schemas.microsoft.com/office/word/2010/wordml" xmlns:w15="http://schemas.microsoft.com/office/word/2012/wordml" xmlns:w16cex="http://schemas.microsoft.com/office/word/2018/wordml/cex" xmlns:w16cid="http://schemas.microsoft.com/office/word/2016/wordml/cid" xmlns:w16="http://schemas.microsoft.com/office/word/2018/wordml" xmlns:w16sdtdh="http://schemas.microsoft.com/office/word/2020/wordml/sdtdatahash" xmlns:w16se="http://schemas.microsoft.com/office/word/2015/wordml/symex" xmlns:wpg="http://schemas.microsoft.com/office/word/2010/wordprocessingGroup" xmlns:wpi="http://schemas.microsoft.com/office/word/2010/wordprocessingInk" xmlns:wne="http://schemas.microsoft.com/office/word/2006/wordml" xmlns:wps="http://schemas.microsoft.com/office/word/2010/wordprocessingShape" mc:Ignorable="w14 w15 w16se w16cid w16 w16cex w16sdtdh wp14">
+<w:document xmlns:wpc="http://schemas.microsoft.com/office/word/2010/wordprocessingCanvas" xmlns:cx="http://schemas.microsoft.com/office/drawing/2014/chartex" xmlns:cx1="http://schemas.microsoft.com/office/drawing/2015/9/8/chartex" xmlns:cx2="http://schemas.microsoft.com/office/drawing/2015/10/21/chartex" xmlns:cx3="http://schemas.microsoft.com/office/drawing/2016/5/9/chartex" xmlns:cx4="http://schemas.microsoft.com/office/drawing/2016/5/10/chartex" xmlns:cx5="http://schemas.microsoft.com/office/drawing/2016/5/11/chartex" xmlns:cx6="http://schemas.microsoft.com/office/drawing/2016/5/12/chartex" xmlns:cx7="http://schemas.microsoft.com/office/drawing/2016/5/13/chartex" xmlns:cx8="http://schemas.microsoft.com/office/drawing/2016/5/14/chartex" xmlns:mc="http://schemas.openxmlformats.org/markup-compatibility/2006" xmlns:aink="http://schemas.microsoft.com/office/drawing/2016/ink" xmlns:am3d="http://schemas.microsoft.com/office/drawing/2017/model3d" xmlns:o="urn:schemas-microsoft-com:office:office" xmlns:oel="http://schemas.microsoft.com/office/2019/extlst" xmlns:r="http://schemas.openxmlformats.org/officeDocument/2006/relationships" xmlns:m="http://schemas.openxmlformats.org/officeDocument/2006/math" xmlns:v="urn:schemas-microsoft-com:vml" xmlns:wp14="http://schemas.microsoft.com/office/word/2010/wordprocessingDrawing" xmlns:wp="http://schemas.openxmlformats.org/drawingml/2006/wordprocessingDrawing" xmlns:w10="urn:schemas-microsoft-com:office:word" xmlns:w="http://schemas.openxmlformats.org/wordprocessingml/2006/main" xmlns:w14="http://schemas.microsoft.com/office/word/2010/wordml" xmlns:w15="http://schemas.microsoft.com/office/word/2012/wordml" xmlns:w16cex="http://schemas.microsoft.com/office/word/2018/wordml/cex" xmlns:w16cid="http://schemas.microsoft.com/office/word/2016/wordml/cid" xmlns:w16="http://schemas.microsoft.com/office/word/2018/wordml" xmlns:w16sdtdh="http://schemas.microsoft.com/office/word/2020/wordml/sdtdatahash" xmlns:w16se="http://schemas.microsoft.com/office/word/2015/wordml/symex" xmlns:wpg="http://schemas.microsoft.com/office/word/2010/wordprocessingGroup" xmlns:wpi="http://schemas.microsoft.com/office/word/2010/wordprocessingInk" xmlns:wne="http://schemas.microsoft.com/office/word/2006/wordml" xmlns:wps="http://schemas.microsoft.com/office/word/2010/wordprocessingShape" mc:Ignorable="w14 w15 w16se w16cid w16 w16cex w16sdtdh wp14">
   <w:body>
     <w:p/>
     <w:tbl>
@@ -3641,6 +3641,880 @@
         <w:tc>
           <w:tcPr>
             <w:tcW w:w="1587" w:type="dxa"/>
+            <w:shd w:val="clear" w:color="auto" w:fill="auto"/>
+            <w:tcMar>
+              <w:top w:w="0" w:type="dxa"/>
+              <w:left w:w="0" w:type="dxa"/>
+              <w:bottom w:w="0" w:type="dxa"/>
+              <w:right w:w="0" w:type="dxa"/>
+            </w:tcMar>
+            <w:vAlign w:val="center"/>
+          </w:tcPr>
+          <w:p>
+            <w:pPr>
+              <w:spacing w:before="100" w:after="100"/>
+              <w:ind w:left="100" w:right="100"/>
+              <w:rPr>
+                <w:rFonts w:ascii="Arial" w:hAnsi="Arial" w:cs="Arial"/>
+                <w:sz w:val="20"/>
+                <w:szCs w:val="20"/>
+              </w:rPr>
+            </w:pPr>
+          </w:p>
+        </w:tc>
+        <w:tc>
+          <w:tcPr>
+            <w:tcW w:w="1710" w:type="dxa"/>
+            <w:shd w:val="clear" w:color="auto" w:fill="auto"/>
+            <w:tcMar>
+              <w:top w:w="0" w:type="dxa"/>
+              <w:left w:w="0" w:type="dxa"/>
+              <w:bottom w:w="0" w:type="dxa"/>
+              <w:right w:w="0" w:type="dxa"/>
+            </w:tcMar>
+            <w:vAlign w:val="center"/>
+          </w:tcPr>
+          <w:p>
+            <w:pPr>
+              <w:spacing w:before="100" w:after="100"/>
+              <w:ind w:left="100" w:right="100"/>
+              <w:rPr>
+                <w:rFonts w:ascii="Arial" w:hAnsi="Arial" w:cs="Arial"/>
+                <w:sz w:val="20"/>
+                <w:szCs w:val="20"/>
+              </w:rPr>
+            </w:pPr>
+            <w:r>
+              <w:rPr>
+                <w:rFonts w:ascii="Arial" w:eastAsia="Arial" w:hAnsi="Arial" w:cs="Arial"/>
+                <w:color w:val="000000"/>
+                <w:sz w:val="20"/>
+                <w:szCs w:val="20"/>
+              </w:rPr>
+              <w:t>Strong</w:t>
+            </w:r>
+          </w:p>
+        </w:tc>
+        <w:tc>
+          <w:tcPr>
+            <w:tcW w:w="2160" w:type="dxa"/>
+            <w:shd w:val="clear" w:color="auto" w:fill="auto"/>
+            <w:tcMar>
+              <w:top w:w="0" w:type="dxa"/>
+              <w:left w:w="0" w:type="dxa"/>
+              <w:bottom w:w="0" w:type="dxa"/>
+              <w:right w:w="0" w:type="dxa"/>
+            </w:tcMar>
+            <w:vAlign w:val="center"/>
+          </w:tcPr>
+          <w:p>
+            <w:pPr>
+              <w:spacing w:before="100" w:after="100"/>
+              <w:ind w:left="100" w:right="100"/>
+              <w:rPr>
+                <w:rFonts w:ascii="Arial" w:hAnsi="Arial" w:cs="Arial"/>
+                <w:sz w:val="20"/>
+                <w:szCs w:val="20"/>
+              </w:rPr>
+            </w:pPr>
+            <w:r>
+              <w:rPr>
+                <w:rFonts w:ascii="Arial" w:eastAsia="Arial" w:hAnsi="Arial" w:cs="Arial"/>
+                <w:color w:val="000000"/>
+                <w:sz w:val="20"/>
+                <w:szCs w:val="20"/>
+              </w:rPr>
+              <w:t>-</w:t>
+            </w:r>
+            <w:r>
+              <w:rPr>
+                <w:rFonts w:ascii="Arial" w:eastAsia="Arial" w:hAnsi="Arial" w:cs="Arial"/>
+                <w:color w:val="000000"/>
+                <w:sz w:val="20"/>
+                <w:szCs w:val="20"/>
+              </w:rPr>
+              <w:t>1.6</w:t>
+            </w:r>
+            <w:r>
+              <w:rPr>
+                <w:rFonts w:ascii="Arial" w:eastAsia="Arial" w:hAnsi="Arial" w:cs="Arial"/>
+                <w:color w:val="000000"/>
+                <w:sz w:val="20"/>
+                <w:szCs w:val="20"/>
+              </w:rPr>
+              <w:t xml:space="preserve"> (-5</w:t>
+            </w:r>
+            <w:r>
+              <w:rPr>
+                <w:rFonts w:ascii="Arial" w:eastAsia="Arial" w:hAnsi="Arial" w:cs="Arial"/>
+                <w:color w:val="000000"/>
+                <w:sz w:val="20"/>
+                <w:szCs w:val="20"/>
+              </w:rPr>
+              <w:t>.0</w:t>
+            </w:r>
+            <w:r>
+              <w:rPr>
+                <w:rFonts w:ascii="Arial" w:eastAsia="Arial" w:hAnsi="Arial" w:cs="Arial"/>
+                <w:color w:val="000000"/>
+                <w:sz w:val="20"/>
+                <w:szCs w:val="20"/>
+              </w:rPr>
+              <w:t xml:space="preserve">, </w:t>
+            </w:r>
+            <w:r>
+              <w:rPr>
+                <w:rFonts w:ascii="Arial" w:eastAsia="Arial" w:hAnsi="Arial" w:cs="Arial"/>
+                <w:color w:val="000000"/>
+                <w:sz w:val="20"/>
+                <w:szCs w:val="20"/>
+              </w:rPr>
+              <w:t>1.6</w:t>
+            </w:r>
+            <w:r>
+              <w:rPr>
+                <w:rFonts w:ascii="Arial" w:eastAsia="Arial" w:hAnsi="Arial" w:cs="Arial"/>
+                <w:color w:val="000000"/>
+                <w:sz w:val="20"/>
+                <w:szCs w:val="20"/>
+              </w:rPr>
+              <w:t>)</w:t>
+            </w:r>
+          </w:p>
+        </w:tc>
+        <w:tc>
+          <w:tcPr>
+            <w:tcW w:w="852" w:type="dxa"/>
+            <w:shd w:val="clear" w:color="auto" w:fill="auto"/>
+            <w:tcMar>
+              <w:top w:w="0" w:type="dxa"/>
+              <w:left w:w="0" w:type="dxa"/>
+              <w:bottom w:w="0" w:type="dxa"/>
+              <w:right w:w="0" w:type="dxa"/>
+            </w:tcMar>
+            <w:vAlign w:val="center"/>
+          </w:tcPr>
+          <w:p>
+            <w:pPr>
+              <w:spacing w:before="100" w:after="100"/>
+              <w:ind w:left="100" w:right="100"/>
+              <w:jc w:val="right"/>
+              <w:rPr>
+                <w:rFonts w:ascii="Arial" w:hAnsi="Arial" w:cs="Arial"/>
+                <w:sz w:val="20"/>
+                <w:szCs w:val="20"/>
+              </w:rPr>
+            </w:pPr>
+            <w:r>
+              <w:rPr>
+                <w:rFonts w:ascii="Arial" w:eastAsia="Arial" w:hAnsi="Arial" w:cs="Arial"/>
+                <w:color w:val="000000"/>
+                <w:sz w:val="20"/>
+                <w:szCs w:val="20"/>
+              </w:rPr>
+              <w:t>16</w:t>
+            </w:r>
+          </w:p>
+        </w:tc>
+        <w:tc>
+          <w:tcPr>
+            <w:tcW w:w="853" w:type="dxa"/>
+            <w:shd w:val="clear" w:color="auto" w:fill="auto"/>
+            <w:tcMar>
+              <w:top w:w="0" w:type="dxa"/>
+              <w:left w:w="0" w:type="dxa"/>
+              <w:bottom w:w="0" w:type="dxa"/>
+              <w:right w:w="0" w:type="dxa"/>
+            </w:tcMar>
+            <w:vAlign w:val="center"/>
+          </w:tcPr>
+          <w:p>
+            <w:pPr>
+              <w:spacing w:before="100" w:after="100"/>
+              <w:ind w:left="100" w:right="100"/>
+              <w:jc w:val="right"/>
+              <w:rPr>
+                <w:rFonts w:ascii="Arial" w:hAnsi="Arial" w:cs="Arial"/>
+                <w:sz w:val="20"/>
+                <w:szCs w:val="20"/>
+              </w:rPr>
+            </w:pPr>
+            <w:r>
+              <w:rPr>
+                <w:rFonts w:ascii="Arial" w:eastAsia="Arial" w:hAnsi="Arial" w:cs="Arial"/>
+                <w:color w:val="000000"/>
+                <w:sz w:val="20"/>
+                <w:szCs w:val="20"/>
+              </w:rPr>
+              <w:t>2</w:t>
+            </w:r>
+          </w:p>
+        </w:tc>
+        <w:tc>
+          <w:tcPr>
+            <w:tcW w:w="852" w:type="dxa"/>
+            <w:shd w:val="clear" w:color="auto" w:fill="auto"/>
+            <w:tcMar>
+              <w:top w:w="0" w:type="dxa"/>
+              <w:left w:w="0" w:type="dxa"/>
+              <w:bottom w:w="0" w:type="dxa"/>
+              <w:right w:w="0" w:type="dxa"/>
+            </w:tcMar>
+            <w:vAlign w:val="center"/>
+          </w:tcPr>
+          <w:p>
+            <w:pPr>
+              <w:spacing w:before="100" w:after="100"/>
+              <w:ind w:left="100" w:right="100"/>
+              <w:jc w:val="right"/>
+              <w:rPr>
+                <w:rFonts w:ascii="Arial" w:hAnsi="Arial" w:cs="Arial"/>
+                <w:sz w:val="20"/>
+                <w:szCs w:val="20"/>
+              </w:rPr>
+            </w:pPr>
+            <w:r>
+              <w:rPr>
+                <w:rFonts w:ascii="Arial" w:eastAsia="Arial" w:hAnsi="Arial" w:cs="Arial"/>
+                <w:color w:val="000000"/>
+                <w:sz w:val="20"/>
+                <w:szCs w:val="20"/>
+              </w:rPr>
+              <w:t>0</w:t>
+            </w:r>
+          </w:p>
+        </w:tc>
+        <w:tc>
+          <w:tcPr>
+            <w:tcW w:w="853" w:type="dxa"/>
+            <w:shd w:val="clear" w:color="auto" w:fill="auto"/>
+            <w:tcMar>
+              <w:top w:w="0" w:type="dxa"/>
+              <w:left w:w="0" w:type="dxa"/>
+              <w:bottom w:w="0" w:type="dxa"/>
+              <w:right w:w="0" w:type="dxa"/>
+            </w:tcMar>
+            <w:vAlign w:val="center"/>
+          </w:tcPr>
+          <w:p>
+            <w:pPr>
+              <w:spacing w:before="100" w:after="100"/>
+              <w:ind w:left="100" w:right="100"/>
+              <w:jc w:val="right"/>
+              <w:rPr>
+                <w:rFonts w:ascii="Arial" w:hAnsi="Arial" w:cs="Arial"/>
+                <w:sz w:val="20"/>
+                <w:szCs w:val="20"/>
+              </w:rPr>
+            </w:pPr>
+            <w:r>
+              <w:rPr>
+                <w:rFonts w:ascii="Arial" w:eastAsia="Arial" w:hAnsi="Arial" w:cs="Arial"/>
+                <w:color w:val="000000"/>
+                <w:sz w:val="20"/>
+                <w:szCs w:val="20"/>
+              </w:rPr>
+              <w:t>0</w:t>
+            </w:r>
+          </w:p>
+        </w:tc>
+        <w:tc>
+          <w:tcPr>
+            <w:tcW w:w="853" w:type="dxa"/>
+            <w:shd w:val="clear" w:color="auto" w:fill="auto"/>
+            <w:tcMar>
+              <w:top w:w="0" w:type="dxa"/>
+              <w:left w:w="0" w:type="dxa"/>
+              <w:bottom w:w="0" w:type="dxa"/>
+              <w:right w:w="0" w:type="dxa"/>
+            </w:tcMar>
+            <w:vAlign w:val="center"/>
+          </w:tcPr>
+          <w:p>
+            <w:pPr>
+              <w:spacing w:before="100" w:after="100"/>
+              <w:ind w:left="100" w:right="100"/>
+              <w:jc w:val="right"/>
+              <w:rPr>
+                <w:rFonts w:ascii="Arial" w:hAnsi="Arial" w:cs="Arial"/>
+                <w:sz w:val="20"/>
+                <w:szCs w:val="20"/>
+              </w:rPr>
+            </w:pPr>
+            <w:r>
+              <w:rPr>
+                <w:rFonts w:ascii="Arial" w:eastAsia="Arial" w:hAnsi="Arial" w:cs="Arial"/>
+                <w:color w:val="000000"/>
+                <w:sz w:val="20"/>
+                <w:szCs w:val="20"/>
+              </w:rPr>
+              <w:t>0</w:t>
+            </w:r>
+          </w:p>
+        </w:tc>
+      </w:tr>
+      <w:tr>
+        <w:trPr>
+          <w:cantSplit/>
+          <w:jc w:val="center"/>
+        </w:trPr>
+        <w:tc>
+          <w:tcPr>
+            <w:tcW w:w="1587" w:type="dxa"/>
+            <w:shd w:val="clear" w:color="auto" w:fill="auto"/>
+            <w:tcMar>
+              <w:top w:w="0" w:type="dxa"/>
+              <w:left w:w="0" w:type="dxa"/>
+              <w:bottom w:w="0" w:type="dxa"/>
+              <w:right w:w="0" w:type="dxa"/>
+            </w:tcMar>
+            <w:vAlign w:val="center"/>
+          </w:tcPr>
+          <w:p>
+            <w:pPr>
+              <w:spacing w:before="100" w:after="100"/>
+              <w:ind w:left="100" w:right="100"/>
+              <w:rPr>
+                <w:rFonts w:ascii="Arial" w:hAnsi="Arial" w:cs="Arial"/>
+                <w:sz w:val="20"/>
+                <w:szCs w:val="20"/>
+              </w:rPr>
+            </w:pPr>
+            <w:r>
+              <w:rPr>
+                <w:rFonts w:ascii="Arial" w:hAnsi="Arial" w:cs="Arial"/>
+                <w:sz w:val="20"/>
+                <w:szCs w:val="20"/>
+              </w:rPr>
+              <w:t xml:space="preserve">EB: </w:t>
+            </w:r>
+            <w:proofErr w:type="spellStart"/>
+            <w:r>
+              <w:rPr>
+                <w:rFonts w:ascii="Arial" w:hAnsi="Arial" w:cs="Arial"/>
+                <w:sz w:val="20"/>
+                <w:szCs w:val="20"/>
+              </w:rPr>
+              <w:t>Grandfelt</w:t>
+            </w:r>
+            <w:proofErr w:type="spellEnd"/>
+          </w:p>
+        </w:tc>
+        <w:tc>
+          <w:tcPr>
+            <w:tcW w:w="1710" w:type="dxa"/>
+            <w:shd w:val="clear" w:color="auto" w:fill="auto"/>
+            <w:tcMar>
+              <w:top w:w="0" w:type="dxa"/>
+              <w:left w:w="0" w:type="dxa"/>
+              <w:bottom w:w="0" w:type="dxa"/>
+              <w:right w:w="0" w:type="dxa"/>
+            </w:tcMar>
+            <w:vAlign w:val="center"/>
+          </w:tcPr>
+          <w:p>
+            <w:pPr>
+              <w:spacing w:before="100" w:after="100"/>
+              <w:ind w:left="100" w:right="100"/>
+              <w:rPr>
+                <w:rFonts w:ascii="Arial" w:eastAsia="Arial" w:hAnsi="Arial" w:cs="Arial"/>
+                <w:color w:val="000000"/>
+                <w:sz w:val="20"/>
+                <w:szCs w:val="20"/>
+              </w:rPr>
+            </w:pPr>
+          </w:p>
+        </w:tc>
+        <w:tc>
+          <w:tcPr>
+            <w:tcW w:w="2160" w:type="dxa"/>
+            <w:shd w:val="clear" w:color="auto" w:fill="auto"/>
+            <w:tcMar>
+              <w:top w:w="0" w:type="dxa"/>
+              <w:left w:w="0" w:type="dxa"/>
+              <w:bottom w:w="0" w:type="dxa"/>
+              <w:right w:w="0" w:type="dxa"/>
+            </w:tcMar>
+            <w:vAlign w:val="center"/>
+          </w:tcPr>
+          <w:p>
+            <w:pPr>
+              <w:spacing w:before="100" w:after="100"/>
+              <w:ind w:left="100" w:right="100"/>
+              <w:rPr>
+                <w:rFonts w:ascii="Arial" w:eastAsia="Arial" w:hAnsi="Arial" w:cs="Arial"/>
+                <w:color w:val="000000"/>
+                <w:sz w:val="20"/>
+                <w:szCs w:val="20"/>
+              </w:rPr>
+            </w:pPr>
+            <w:r>
+              <w:rPr>
+                <w:rFonts w:ascii="Arial" w:eastAsia="Arial" w:hAnsi="Arial" w:cs="Arial"/>
+                <w:color w:val="000000"/>
+                <w:sz w:val="20"/>
+                <w:szCs w:val="20"/>
+              </w:rPr>
+              <w:t>4.4 (-1.2, 10.3)</w:t>
+            </w:r>
+          </w:p>
+        </w:tc>
+        <w:tc>
+          <w:tcPr>
+            <w:tcW w:w="852" w:type="dxa"/>
+            <w:shd w:val="clear" w:color="auto" w:fill="auto"/>
+            <w:tcMar>
+              <w:top w:w="0" w:type="dxa"/>
+              <w:left w:w="0" w:type="dxa"/>
+              <w:bottom w:w="0" w:type="dxa"/>
+              <w:right w:w="0" w:type="dxa"/>
+            </w:tcMar>
+            <w:vAlign w:val="center"/>
+          </w:tcPr>
+          <w:p>
+            <w:pPr>
+              <w:spacing w:before="100" w:after="100"/>
+              <w:ind w:left="100" w:right="100"/>
+              <w:jc w:val="right"/>
+              <w:rPr>
+                <w:rFonts w:ascii="Arial" w:eastAsia="Arial" w:hAnsi="Arial" w:cs="Arial"/>
+                <w:color w:val="000000"/>
+                <w:sz w:val="20"/>
+                <w:szCs w:val="20"/>
+              </w:rPr>
+            </w:pPr>
+            <w:r>
+              <w:rPr>
+                <w:rFonts w:ascii="Arial" w:eastAsia="Arial" w:hAnsi="Arial" w:cs="Arial"/>
+                <w:color w:val="000000"/>
+                <w:sz w:val="20"/>
+                <w:szCs w:val="20"/>
+              </w:rPr>
+              <w:t>94</w:t>
+            </w:r>
+          </w:p>
+        </w:tc>
+        <w:tc>
+          <w:tcPr>
+            <w:tcW w:w="853" w:type="dxa"/>
+            <w:shd w:val="clear" w:color="auto" w:fill="auto"/>
+            <w:tcMar>
+              <w:top w:w="0" w:type="dxa"/>
+              <w:left w:w="0" w:type="dxa"/>
+              <w:bottom w:w="0" w:type="dxa"/>
+              <w:right w:w="0" w:type="dxa"/>
+            </w:tcMar>
+            <w:vAlign w:val="center"/>
+          </w:tcPr>
+          <w:p>
+            <w:pPr>
+              <w:spacing w:before="100" w:after="100"/>
+              <w:ind w:left="100" w:right="100"/>
+              <w:jc w:val="right"/>
+              <w:rPr>
+                <w:rFonts w:ascii="Arial" w:eastAsia="Arial" w:hAnsi="Arial" w:cs="Arial"/>
+                <w:color w:val="000000"/>
+                <w:sz w:val="20"/>
+                <w:szCs w:val="20"/>
+              </w:rPr>
+            </w:pPr>
+            <w:r>
+              <w:rPr>
+                <w:rFonts w:ascii="Arial" w:eastAsia="Arial" w:hAnsi="Arial" w:cs="Arial"/>
+                <w:color w:val="000000"/>
+                <w:sz w:val="20"/>
+                <w:szCs w:val="20"/>
+              </w:rPr>
+              <w:t>80</w:t>
+            </w:r>
+          </w:p>
+        </w:tc>
+        <w:tc>
+          <w:tcPr>
+            <w:tcW w:w="852" w:type="dxa"/>
+            <w:shd w:val="clear" w:color="auto" w:fill="auto"/>
+            <w:tcMar>
+              <w:top w:w="0" w:type="dxa"/>
+              <w:left w:w="0" w:type="dxa"/>
+              <w:bottom w:w="0" w:type="dxa"/>
+              <w:right w:w="0" w:type="dxa"/>
+            </w:tcMar>
+            <w:vAlign w:val="center"/>
+          </w:tcPr>
+          <w:p>
+            <w:pPr>
+              <w:spacing w:before="100" w:after="100"/>
+              <w:ind w:left="100" w:right="100"/>
+              <w:jc w:val="right"/>
+              <w:rPr>
+                <w:rFonts w:ascii="Arial" w:eastAsia="Arial" w:hAnsi="Arial" w:cs="Arial"/>
+                <w:color w:val="000000"/>
+                <w:sz w:val="20"/>
+                <w:szCs w:val="20"/>
+              </w:rPr>
+            </w:pPr>
+            <w:r>
+              <w:rPr>
+                <w:rFonts w:ascii="Arial" w:eastAsia="Arial" w:hAnsi="Arial" w:cs="Arial"/>
+                <w:color w:val="000000"/>
+                <w:sz w:val="20"/>
+                <w:szCs w:val="20"/>
+              </w:rPr>
+              <w:t>42</w:t>
+            </w:r>
+          </w:p>
+        </w:tc>
+        <w:tc>
+          <w:tcPr>
+            <w:tcW w:w="853" w:type="dxa"/>
+            <w:shd w:val="clear" w:color="auto" w:fill="auto"/>
+            <w:tcMar>
+              <w:top w:w="0" w:type="dxa"/>
+              <w:left w:w="0" w:type="dxa"/>
+              <w:bottom w:w="0" w:type="dxa"/>
+              <w:right w:w="0" w:type="dxa"/>
+            </w:tcMar>
+            <w:vAlign w:val="center"/>
+          </w:tcPr>
+          <w:p>
+            <w:pPr>
+              <w:spacing w:before="100" w:after="100"/>
+              <w:ind w:left="100" w:right="100"/>
+              <w:jc w:val="right"/>
+              <w:rPr>
+                <w:rFonts w:ascii="Arial" w:eastAsia="Arial" w:hAnsi="Arial" w:cs="Arial"/>
+                <w:color w:val="000000"/>
+                <w:sz w:val="20"/>
+                <w:szCs w:val="20"/>
+              </w:rPr>
+            </w:pPr>
+            <w:r>
+              <w:rPr>
+                <w:rFonts w:ascii="Arial" w:eastAsia="Arial" w:hAnsi="Arial" w:cs="Arial"/>
+                <w:color w:val="000000"/>
+                <w:sz w:val="20"/>
+                <w:szCs w:val="20"/>
+              </w:rPr>
+              <w:t>3</w:t>
+            </w:r>
+          </w:p>
+        </w:tc>
+        <w:tc>
+          <w:tcPr>
+            <w:tcW w:w="853" w:type="dxa"/>
+            <w:shd w:val="clear" w:color="auto" w:fill="auto"/>
+            <w:tcMar>
+              <w:top w:w="0" w:type="dxa"/>
+              <w:left w:w="0" w:type="dxa"/>
+              <w:bottom w:w="0" w:type="dxa"/>
+              <w:right w:w="0" w:type="dxa"/>
+            </w:tcMar>
+            <w:vAlign w:val="center"/>
+          </w:tcPr>
+          <w:p>
+            <w:pPr>
+              <w:spacing w:before="100" w:after="100"/>
+              <w:ind w:left="100" w:right="100"/>
+              <w:jc w:val="right"/>
+              <w:rPr>
+                <w:rFonts w:ascii="Arial" w:eastAsia="Arial" w:hAnsi="Arial" w:cs="Arial"/>
+                <w:color w:val="000000"/>
+                <w:sz w:val="20"/>
+                <w:szCs w:val="20"/>
+              </w:rPr>
+            </w:pPr>
+            <w:r>
+              <w:rPr>
+                <w:rFonts w:ascii="Arial" w:eastAsia="Arial" w:hAnsi="Arial" w:cs="Arial"/>
+                <w:color w:val="000000"/>
+                <w:sz w:val="20"/>
+                <w:szCs w:val="20"/>
+              </w:rPr>
+              <w:t>0</w:t>
+            </w:r>
+          </w:p>
+        </w:tc>
+      </w:tr>
+      <w:tr>
+        <w:trPr>
+          <w:cantSplit/>
+          <w:jc w:val="center"/>
+        </w:trPr>
+        <w:tc>
+          <w:tcPr>
+            <w:tcW w:w="1587" w:type="dxa"/>
+            <w:shd w:val="clear" w:color="auto" w:fill="auto"/>
+            <w:tcMar>
+              <w:top w:w="0" w:type="dxa"/>
+              <w:left w:w="0" w:type="dxa"/>
+              <w:bottom w:w="0" w:type="dxa"/>
+              <w:right w:w="0" w:type="dxa"/>
+            </w:tcMar>
+            <w:vAlign w:val="center"/>
+          </w:tcPr>
+          <w:p>
+            <w:pPr>
+              <w:spacing w:before="100" w:after="100"/>
+              <w:ind w:left="100" w:right="100"/>
+              <w:rPr>
+                <w:rFonts w:ascii="Arial" w:hAnsi="Arial" w:cs="Arial"/>
+                <w:sz w:val="20"/>
+                <w:szCs w:val="20"/>
+              </w:rPr>
+            </w:pPr>
+            <w:r>
+              <w:rPr>
+                <w:rFonts w:ascii="Arial" w:hAnsi="Arial" w:cs="Arial"/>
+                <w:sz w:val="20"/>
+                <w:szCs w:val="20"/>
+              </w:rPr>
+              <w:t>EB: TTM</w:t>
+            </w:r>
+          </w:p>
+        </w:tc>
+        <w:tc>
+          <w:tcPr>
+            <w:tcW w:w="1710" w:type="dxa"/>
+            <w:shd w:val="clear" w:color="auto" w:fill="auto"/>
+            <w:tcMar>
+              <w:top w:w="0" w:type="dxa"/>
+              <w:left w:w="0" w:type="dxa"/>
+              <w:bottom w:w="0" w:type="dxa"/>
+              <w:right w:w="0" w:type="dxa"/>
+            </w:tcMar>
+            <w:vAlign w:val="center"/>
+          </w:tcPr>
+          <w:p>
+            <w:pPr>
+              <w:spacing w:before="100" w:after="100"/>
+              <w:ind w:left="100" w:right="100"/>
+              <w:rPr>
+                <w:rFonts w:ascii="Arial" w:eastAsia="Arial" w:hAnsi="Arial" w:cs="Arial"/>
+                <w:color w:val="000000"/>
+                <w:sz w:val="20"/>
+                <w:szCs w:val="20"/>
+              </w:rPr>
+            </w:pPr>
+          </w:p>
+        </w:tc>
+        <w:tc>
+          <w:tcPr>
+            <w:tcW w:w="2160" w:type="dxa"/>
+            <w:shd w:val="clear" w:color="auto" w:fill="auto"/>
+            <w:tcMar>
+              <w:top w:w="0" w:type="dxa"/>
+              <w:left w:w="0" w:type="dxa"/>
+              <w:bottom w:w="0" w:type="dxa"/>
+              <w:right w:w="0" w:type="dxa"/>
+            </w:tcMar>
+            <w:vAlign w:val="center"/>
+          </w:tcPr>
+          <w:p>
+            <w:pPr>
+              <w:spacing w:before="100" w:after="100"/>
+              <w:ind w:left="100" w:right="100"/>
+              <w:rPr>
+                <w:rFonts w:ascii="Arial" w:eastAsia="Arial" w:hAnsi="Arial" w:cs="Arial"/>
+                <w:color w:val="000000"/>
+                <w:sz w:val="20"/>
+                <w:szCs w:val="20"/>
+              </w:rPr>
+            </w:pPr>
+            <w:r>
+              <w:rPr>
+                <w:rFonts w:ascii="Arial" w:eastAsia="Arial" w:hAnsi="Arial" w:cs="Arial"/>
+                <w:color w:val="000000"/>
+                <w:sz w:val="20"/>
+                <w:szCs w:val="20"/>
+              </w:rPr>
+              <w:t>0.5 (-1.9, 2.9)</w:t>
+            </w:r>
+          </w:p>
+        </w:tc>
+        <w:tc>
+          <w:tcPr>
+            <w:tcW w:w="852" w:type="dxa"/>
+            <w:shd w:val="clear" w:color="auto" w:fill="auto"/>
+            <w:tcMar>
+              <w:top w:w="0" w:type="dxa"/>
+              <w:left w:w="0" w:type="dxa"/>
+              <w:bottom w:w="0" w:type="dxa"/>
+              <w:right w:w="0" w:type="dxa"/>
+            </w:tcMar>
+            <w:vAlign w:val="center"/>
+          </w:tcPr>
+          <w:p>
+            <w:pPr>
+              <w:spacing w:before="100" w:after="100"/>
+              <w:ind w:left="100" w:right="100"/>
+              <w:jc w:val="right"/>
+              <w:rPr>
+                <w:rFonts w:ascii="Arial" w:eastAsia="Arial" w:hAnsi="Arial" w:cs="Arial"/>
+                <w:color w:val="000000"/>
+                <w:sz w:val="20"/>
+                <w:szCs w:val="20"/>
+              </w:rPr>
+            </w:pPr>
+            <w:r>
+              <w:rPr>
+                <w:rFonts w:ascii="Arial" w:eastAsia="Arial" w:hAnsi="Arial" w:cs="Arial"/>
+                <w:color w:val="000000"/>
+                <w:sz w:val="20"/>
+                <w:szCs w:val="20"/>
+              </w:rPr>
+              <w:t>66</w:t>
+            </w:r>
+          </w:p>
+        </w:tc>
+        <w:tc>
+          <w:tcPr>
+            <w:tcW w:w="853" w:type="dxa"/>
+            <w:shd w:val="clear" w:color="auto" w:fill="auto"/>
+            <w:tcMar>
+              <w:top w:w="0" w:type="dxa"/>
+              <w:left w:w="0" w:type="dxa"/>
+              <w:bottom w:w="0" w:type="dxa"/>
+              <w:right w:w="0" w:type="dxa"/>
+            </w:tcMar>
+            <w:vAlign w:val="center"/>
+          </w:tcPr>
+          <w:p>
+            <w:pPr>
+              <w:spacing w:before="100" w:after="100"/>
+              <w:ind w:left="100" w:right="100"/>
+              <w:jc w:val="right"/>
+              <w:rPr>
+                <w:rFonts w:ascii="Arial" w:eastAsia="Arial" w:hAnsi="Arial" w:cs="Arial"/>
+                <w:color w:val="000000"/>
+                <w:sz w:val="20"/>
+                <w:szCs w:val="20"/>
+              </w:rPr>
+            </w:pPr>
+            <w:r>
+              <w:rPr>
+                <w:rFonts w:ascii="Arial" w:eastAsia="Arial" w:hAnsi="Arial" w:cs="Arial"/>
+                <w:color w:val="000000"/>
+                <w:sz w:val="20"/>
+                <w:szCs w:val="20"/>
+              </w:rPr>
+              <w:t>10</w:t>
+            </w:r>
+          </w:p>
+        </w:tc>
+        <w:tc>
+          <w:tcPr>
+            <w:tcW w:w="852" w:type="dxa"/>
+            <w:shd w:val="clear" w:color="auto" w:fill="auto"/>
+            <w:tcMar>
+              <w:top w:w="0" w:type="dxa"/>
+              <w:left w:w="0" w:type="dxa"/>
+              <w:bottom w:w="0" w:type="dxa"/>
+              <w:right w:w="0" w:type="dxa"/>
+            </w:tcMar>
+            <w:vAlign w:val="center"/>
+          </w:tcPr>
+          <w:p>
+            <w:pPr>
+              <w:spacing w:before="100" w:after="100"/>
+              <w:ind w:left="100" w:right="100"/>
+              <w:jc w:val="right"/>
+              <w:rPr>
+                <w:rFonts w:ascii="Arial" w:eastAsia="Arial" w:hAnsi="Arial" w:cs="Arial"/>
+                <w:color w:val="000000"/>
+                <w:sz w:val="20"/>
+                <w:szCs w:val="20"/>
+              </w:rPr>
+            </w:pPr>
+            <w:r>
+              <w:rPr>
+                <w:rFonts w:ascii="Arial" w:eastAsia="Arial" w:hAnsi="Arial" w:cs="Arial"/>
+                <w:color w:val="000000"/>
+                <w:sz w:val="20"/>
+                <w:szCs w:val="20"/>
+              </w:rPr>
+              <w:t>0</w:t>
+            </w:r>
+          </w:p>
+        </w:tc>
+        <w:tc>
+          <w:tcPr>
+            <w:tcW w:w="853" w:type="dxa"/>
+            <w:shd w:val="clear" w:color="auto" w:fill="auto"/>
+            <w:tcMar>
+              <w:top w:w="0" w:type="dxa"/>
+              <w:left w:w="0" w:type="dxa"/>
+              <w:bottom w:w="0" w:type="dxa"/>
+              <w:right w:w="0" w:type="dxa"/>
+            </w:tcMar>
+            <w:vAlign w:val="center"/>
+          </w:tcPr>
+          <w:p>
+            <w:pPr>
+              <w:spacing w:before="100" w:after="100"/>
+              <w:ind w:left="100" w:right="100"/>
+              <w:jc w:val="right"/>
+              <w:rPr>
+                <w:rFonts w:ascii="Arial" w:eastAsia="Arial" w:hAnsi="Arial" w:cs="Arial"/>
+                <w:color w:val="000000"/>
+                <w:sz w:val="20"/>
+                <w:szCs w:val="20"/>
+              </w:rPr>
+            </w:pPr>
+            <w:r>
+              <w:rPr>
+                <w:rFonts w:ascii="Arial" w:eastAsia="Arial" w:hAnsi="Arial" w:cs="Arial"/>
+                <w:color w:val="000000"/>
+                <w:sz w:val="20"/>
+                <w:szCs w:val="20"/>
+              </w:rPr>
+              <w:t>0</w:t>
+            </w:r>
+          </w:p>
+        </w:tc>
+        <w:tc>
+          <w:tcPr>
+            <w:tcW w:w="853" w:type="dxa"/>
+            <w:shd w:val="clear" w:color="auto" w:fill="auto"/>
+            <w:tcMar>
+              <w:top w:w="0" w:type="dxa"/>
+              <w:left w:w="0" w:type="dxa"/>
+              <w:bottom w:w="0" w:type="dxa"/>
+              <w:right w:w="0" w:type="dxa"/>
+            </w:tcMar>
+            <w:vAlign w:val="center"/>
+          </w:tcPr>
+          <w:p>
+            <w:pPr>
+              <w:spacing w:before="100" w:after="100"/>
+              <w:ind w:left="100" w:right="100"/>
+              <w:jc w:val="right"/>
+              <w:rPr>
+                <w:rFonts w:ascii="Arial" w:eastAsia="Arial" w:hAnsi="Arial" w:cs="Arial"/>
+                <w:color w:val="000000"/>
+                <w:sz w:val="20"/>
+                <w:szCs w:val="20"/>
+              </w:rPr>
+            </w:pPr>
+            <w:r>
+              <w:rPr>
+                <w:rFonts w:ascii="Arial" w:eastAsia="Arial" w:hAnsi="Arial" w:cs="Arial"/>
+                <w:color w:val="000000"/>
+                <w:sz w:val="20"/>
+                <w:szCs w:val="20"/>
+              </w:rPr>
+              <w:t>0</w:t>
+            </w:r>
+          </w:p>
+        </w:tc>
+      </w:tr>
+      <w:tr>
+        <w:trPr>
+          <w:cantSplit/>
+          <w:jc w:val="center"/>
+        </w:trPr>
+        <w:tc>
+          <w:tcPr>
+            <w:tcW w:w="1587" w:type="dxa"/>
             <w:tcBorders>
               <w:bottom w:val="single" w:sz="4" w:space="0" w:color="auto"/>
             </w:tcBorders>
@@ -3663,6 +4537,14 @@
                 <w:szCs w:val="20"/>
               </w:rPr>
             </w:pPr>
+            <w:r>
+              <w:rPr>
+                <w:rFonts w:ascii="Arial" w:hAnsi="Arial" w:cs="Arial"/>
+                <w:sz w:val="20"/>
+                <w:szCs w:val="20"/>
+              </w:rPr>
+              <w:t>EB: Hyperion</w:t>
+            </w:r>
           </w:p>
         </w:tc>
         <w:tc>
@@ -3685,20 +4567,12 @@
               <w:spacing w:before="100" w:after="100"/>
               <w:ind w:left="100" w:right="100"/>
               <w:rPr>
-                <w:rFonts w:ascii="Arial" w:hAnsi="Arial" w:cs="Arial"/>
-                <w:sz w:val="20"/>
-                <w:szCs w:val="20"/>
-              </w:rPr>
-            </w:pPr>
-            <w:r>
-              <w:rPr>
-                <w:rFonts w:ascii="Arial" w:eastAsia="Arial" w:hAnsi="Arial" w:cs="Arial"/>
-                <w:color w:val="000000"/>
-                <w:sz w:val="20"/>
-                <w:szCs w:val="20"/>
-              </w:rPr>
-              <w:t>Strong</w:t>
-            </w:r>
+                <w:rFonts w:ascii="Arial" w:eastAsia="Arial" w:hAnsi="Arial" w:cs="Arial"/>
+                <w:color w:val="000000"/>
+                <w:sz w:val="20"/>
+                <w:szCs w:val="20"/>
+              </w:rPr>
+            </w:pPr>
           </w:p>
         </w:tc>
         <w:tc>
@@ -3721,73 +4595,20 @@
               <w:spacing w:before="100" w:after="100"/>
               <w:ind w:left="100" w:right="100"/>
               <w:rPr>
-                <w:rFonts w:ascii="Arial" w:hAnsi="Arial" w:cs="Arial"/>
-                <w:sz w:val="20"/>
-                <w:szCs w:val="20"/>
-              </w:rPr>
-            </w:pPr>
-            <w:r>
-              <w:rPr>
-                <w:rFonts w:ascii="Arial" w:eastAsia="Arial" w:hAnsi="Arial" w:cs="Arial"/>
-                <w:color w:val="000000"/>
-                <w:sz w:val="20"/>
-                <w:szCs w:val="20"/>
-              </w:rPr>
-              <w:t>-</w:t>
-            </w:r>
-            <w:r>
-              <w:rPr>
-                <w:rFonts w:ascii="Arial" w:eastAsia="Arial" w:hAnsi="Arial" w:cs="Arial"/>
-                <w:color w:val="000000"/>
-                <w:sz w:val="20"/>
-                <w:szCs w:val="20"/>
-              </w:rPr>
-              <w:t>1.6</w:t>
-            </w:r>
-            <w:r>
-              <w:rPr>
-                <w:rFonts w:ascii="Arial" w:eastAsia="Arial" w:hAnsi="Arial" w:cs="Arial"/>
-                <w:color w:val="000000"/>
-                <w:sz w:val="20"/>
-                <w:szCs w:val="20"/>
-              </w:rPr>
-              <w:t xml:space="preserve"> (-5</w:t>
-            </w:r>
-            <w:r>
-              <w:rPr>
-                <w:rFonts w:ascii="Arial" w:eastAsia="Arial" w:hAnsi="Arial" w:cs="Arial"/>
-                <w:color w:val="000000"/>
-                <w:sz w:val="20"/>
-                <w:szCs w:val="20"/>
-              </w:rPr>
-              <w:t>.0</w:t>
-            </w:r>
-            <w:r>
-              <w:rPr>
-                <w:rFonts w:ascii="Arial" w:eastAsia="Arial" w:hAnsi="Arial" w:cs="Arial"/>
-                <w:color w:val="000000"/>
-                <w:sz w:val="20"/>
-                <w:szCs w:val="20"/>
-              </w:rPr>
-              <w:t xml:space="preserve">, </w:t>
-            </w:r>
-            <w:r>
-              <w:rPr>
-                <w:rFonts w:ascii="Arial" w:eastAsia="Arial" w:hAnsi="Arial" w:cs="Arial"/>
-                <w:color w:val="000000"/>
-                <w:sz w:val="20"/>
-                <w:szCs w:val="20"/>
-              </w:rPr>
-              <w:t>1.6</w:t>
-            </w:r>
-            <w:r>
-              <w:rPr>
-                <w:rFonts w:ascii="Arial" w:eastAsia="Arial" w:hAnsi="Arial" w:cs="Arial"/>
-                <w:color w:val="000000"/>
-                <w:sz w:val="20"/>
-                <w:szCs w:val="20"/>
-              </w:rPr>
-              <w:t>)</w:t>
+                <w:rFonts w:ascii="Arial" w:eastAsia="Arial" w:hAnsi="Arial" w:cs="Arial"/>
+                <w:color w:val="000000"/>
+                <w:sz w:val="20"/>
+                <w:szCs w:val="20"/>
+              </w:rPr>
+            </w:pPr>
+            <w:r>
+              <w:rPr>
+                <w:rFonts w:ascii="Arial" w:eastAsia="Arial" w:hAnsi="Arial" w:cs="Arial"/>
+                <w:color w:val="000000"/>
+                <w:sz w:val="20"/>
+                <w:szCs w:val="20"/>
+              </w:rPr>
+              <w:t>7.0 (-0.9, 14.7)</w:t>
             </w:r>
           </w:p>
         </w:tc>
@@ -3812,19 +4633,20 @@
               <w:ind w:left="100" w:right="100"/>
               <w:jc w:val="right"/>
               <w:rPr>
-                <w:rFonts w:ascii="Arial" w:hAnsi="Arial" w:cs="Arial"/>
-                <w:sz w:val="20"/>
-                <w:szCs w:val="20"/>
-              </w:rPr>
-            </w:pPr>
-            <w:r>
-              <w:rPr>
-                <w:rFonts w:ascii="Arial" w:eastAsia="Arial" w:hAnsi="Arial" w:cs="Arial"/>
-                <w:color w:val="000000"/>
-                <w:sz w:val="20"/>
-                <w:szCs w:val="20"/>
-              </w:rPr>
-              <w:t>16</w:t>
+                <w:rFonts w:ascii="Arial" w:eastAsia="Arial" w:hAnsi="Arial" w:cs="Arial"/>
+                <w:color w:val="000000"/>
+                <w:sz w:val="20"/>
+                <w:szCs w:val="20"/>
+              </w:rPr>
+            </w:pPr>
+            <w:r>
+              <w:rPr>
+                <w:rFonts w:ascii="Arial" w:eastAsia="Arial" w:hAnsi="Arial" w:cs="Arial"/>
+                <w:color w:val="000000"/>
+                <w:sz w:val="20"/>
+                <w:szCs w:val="20"/>
+              </w:rPr>
+              <w:t>96</w:t>
             </w:r>
           </w:p>
         </w:tc>
@@ -3849,19 +4671,20 @@
               <w:ind w:left="100" w:right="100"/>
               <w:jc w:val="right"/>
               <w:rPr>
-                <w:rFonts w:ascii="Arial" w:hAnsi="Arial" w:cs="Arial"/>
-                <w:sz w:val="20"/>
-                <w:szCs w:val="20"/>
-              </w:rPr>
-            </w:pPr>
-            <w:r>
-              <w:rPr>
-                <w:rFonts w:ascii="Arial" w:eastAsia="Arial" w:hAnsi="Arial" w:cs="Arial"/>
-                <w:color w:val="000000"/>
-                <w:sz w:val="20"/>
-                <w:szCs w:val="20"/>
-              </w:rPr>
-              <w:t>2</w:t>
+                <w:rFonts w:ascii="Arial" w:eastAsia="Arial" w:hAnsi="Arial" w:cs="Arial"/>
+                <w:color w:val="000000"/>
+                <w:sz w:val="20"/>
+                <w:szCs w:val="20"/>
+              </w:rPr>
+            </w:pPr>
+            <w:r>
+              <w:rPr>
+                <w:rFonts w:ascii="Arial" w:eastAsia="Arial" w:hAnsi="Arial" w:cs="Arial"/>
+                <w:color w:val="000000"/>
+                <w:sz w:val="20"/>
+                <w:szCs w:val="20"/>
+              </w:rPr>
+              <w:t>90</w:t>
             </w:r>
           </w:p>
         </w:tc>
@@ -3886,19 +4709,20 @@
               <w:ind w:left="100" w:right="100"/>
               <w:jc w:val="right"/>
               <w:rPr>
-                <w:rFonts w:ascii="Arial" w:hAnsi="Arial" w:cs="Arial"/>
-                <w:sz w:val="20"/>
-                <w:szCs w:val="20"/>
-              </w:rPr>
-            </w:pPr>
-            <w:r>
-              <w:rPr>
-                <w:rFonts w:ascii="Arial" w:eastAsia="Arial" w:hAnsi="Arial" w:cs="Arial"/>
-                <w:color w:val="000000"/>
-                <w:sz w:val="20"/>
-                <w:szCs w:val="20"/>
-              </w:rPr>
-              <w:t>0</w:t>
+                <w:rFonts w:ascii="Arial" w:eastAsia="Arial" w:hAnsi="Arial" w:cs="Arial"/>
+                <w:color w:val="000000"/>
+                <w:sz w:val="20"/>
+                <w:szCs w:val="20"/>
+              </w:rPr>
+            </w:pPr>
+            <w:r>
+              <w:rPr>
+                <w:rFonts w:ascii="Arial" w:eastAsia="Arial" w:hAnsi="Arial" w:cs="Arial"/>
+                <w:color w:val="000000"/>
+                <w:sz w:val="20"/>
+                <w:szCs w:val="20"/>
+              </w:rPr>
+              <w:t>69</w:t>
             </w:r>
           </w:p>
         </w:tc>
@@ -3923,19 +4747,20 @@
               <w:ind w:left="100" w:right="100"/>
               <w:jc w:val="right"/>
               <w:rPr>
-                <w:rFonts w:ascii="Arial" w:hAnsi="Arial" w:cs="Arial"/>
-                <w:sz w:val="20"/>
-                <w:szCs w:val="20"/>
-              </w:rPr>
-            </w:pPr>
-            <w:r>
-              <w:rPr>
-                <w:rFonts w:ascii="Arial" w:eastAsia="Arial" w:hAnsi="Arial" w:cs="Arial"/>
-                <w:color w:val="000000"/>
-                <w:sz w:val="20"/>
-                <w:szCs w:val="20"/>
-              </w:rPr>
-              <w:t>0</w:t>
+                <w:rFonts w:ascii="Arial" w:eastAsia="Arial" w:hAnsi="Arial" w:cs="Arial"/>
+                <w:color w:val="000000"/>
+                <w:sz w:val="20"/>
+                <w:szCs w:val="20"/>
+              </w:rPr>
+            </w:pPr>
+            <w:r>
+              <w:rPr>
+                <w:rFonts w:ascii="Arial" w:eastAsia="Arial" w:hAnsi="Arial" w:cs="Arial"/>
+                <w:color w:val="000000"/>
+                <w:sz w:val="20"/>
+                <w:szCs w:val="20"/>
+              </w:rPr>
+              <w:t>22</w:t>
             </w:r>
           </w:p>
         </w:tc>
@@ -3960,19 +4785,20 @@
               <w:ind w:left="100" w:right="100"/>
               <w:jc w:val="right"/>
               <w:rPr>
-                <w:rFonts w:ascii="Arial" w:hAnsi="Arial" w:cs="Arial"/>
-                <w:sz w:val="20"/>
-                <w:szCs w:val="20"/>
-              </w:rPr>
-            </w:pPr>
-            <w:r>
-              <w:rPr>
-                <w:rFonts w:ascii="Arial" w:eastAsia="Arial" w:hAnsi="Arial" w:cs="Arial"/>
-                <w:color w:val="000000"/>
-                <w:sz w:val="20"/>
-                <w:szCs w:val="20"/>
-              </w:rPr>
-              <w:t>0</w:t>
+                <w:rFonts w:ascii="Arial" w:eastAsia="Arial" w:hAnsi="Arial" w:cs="Arial"/>
+                <w:color w:val="000000"/>
+                <w:sz w:val="20"/>
+                <w:szCs w:val="20"/>
+              </w:rPr>
+            </w:pPr>
+            <w:r>
+              <w:rPr>
+                <w:rFonts w:ascii="Arial" w:eastAsia="Arial" w:hAnsi="Arial" w:cs="Arial"/>
+                <w:color w:val="000000"/>
+                <w:sz w:val="20"/>
+                <w:szCs w:val="20"/>
+              </w:rPr>
+              <w:t>2</w:t>
             </w:r>
           </w:p>
         </w:tc>
@@ -3991,7 +4817,7 @@
 </file>
 
 <file path=word/numbering.xml><?xml version="1.0" encoding="utf-8"?>
-<w:numbering xmlns:wpc="http://schemas.microsoft.com/office/word/2010/wordprocessingCanvas" xmlns:cx="http://schemas.microsoft.com/office/drawing/2014/chartex" xmlns:cx1="http://schemas.microsoft.com/office/drawing/2015/9/8/chartex" xmlns:cx2="http://schemas.microsoft.com/office/drawing/2015/10/21/chartex" xmlns:cx3="http://schemas.microsoft.com/office/drawing/2016/5/9/chartex" xmlns:cx4="http://schemas.microsoft.com/office/drawing/2016/5/10/chartex" xmlns:cx5="http://schemas.microsoft.com/office/drawing/2016/5/11/chartex" xmlns:cx6="http://schemas.microsoft.com/office/drawing/2016/5/12/chartex" xmlns:cx7="http://schemas.microsoft.com/office/drawing/2016/5/13/chartex" xmlns:cx8="http://schemas.microsoft.com/office/drawing/2016/5/14/chartex" xmlns:mc="http://schemas.openxmlformats.org/markup-compatibility/2006" xmlns:aink="http://schemas.microsoft.com/office/drawing/2016/ink" xmlns:am3d="http://schemas.microsoft.com/office/drawing/2017/model3d" xmlns:o="urn:schemas-microsoft-com:office:office" xmlns:r="http://schemas.openxmlformats.org/officeDocument/2006/relationships" xmlns:m="http://schemas.openxmlformats.org/officeDocument/2006/math" xmlns:v="urn:schemas-microsoft-com:vml" xmlns:wp14="http://schemas.microsoft.com/office/word/2010/wordprocessingDrawing" xmlns:wp="http://schemas.openxmlformats.org/drawingml/2006/wordprocessingDrawing" xmlns:w10="urn:schemas-microsoft-com:office:word" xmlns:w="http://schemas.openxmlformats.org/wordprocessingml/2006/main" xmlns:w14="http://schemas.microsoft.com/office/word/2010/wordml" xmlns:w15="http://schemas.microsoft.com/office/word/2012/wordml" xmlns:w16cex="http://schemas.microsoft.com/office/word/2018/wordml/cex" xmlns:w16cid="http://schemas.microsoft.com/office/word/2016/wordml/cid" xmlns:w16="http://schemas.microsoft.com/office/word/2018/wordml" xmlns:w16sdtdh="http://schemas.microsoft.com/office/word/2020/wordml/sdtdatahash" xmlns:w16se="http://schemas.microsoft.com/office/word/2015/wordml/symex" xmlns:wpg="http://schemas.microsoft.com/office/word/2010/wordprocessingGroup" xmlns:wpi="http://schemas.microsoft.com/office/word/2010/wordprocessingInk" xmlns:wne="http://schemas.microsoft.com/office/word/2006/wordml" xmlns:wps="http://schemas.microsoft.com/office/word/2010/wordprocessingShape" mc:Ignorable="w14 w15 w16se w16cid w16 w16cex w16sdtdh wp14">
+<w:numbering xmlns:wpc="http://schemas.microsoft.com/office/word/2010/wordprocessingCanvas" xmlns:cx="http://schemas.microsoft.com/office/drawing/2014/chartex" xmlns:cx1="http://schemas.microsoft.com/office/drawing/2015/9/8/chartex" xmlns:cx2="http://schemas.microsoft.com/office/drawing/2015/10/21/chartex" xmlns:cx3="http://schemas.microsoft.com/office/drawing/2016/5/9/chartex" xmlns:cx4="http://schemas.microsoft.com/office/drawing/2016/5/10/chartex" xmlns:cx5="http://schemas.microsoft.com/office/drawing/2016/5/11/chartex" xmlns:cx6="http://schemas.microsoft.com/office/drawing/2016/5/12/chartex" xmlns:cx7="http://schemas.microsoft.com/office/drawing/2016/5/13/chartex" xmlns:cx8="http://schemas.microsoft.com/office/drawing/2016/5/14/chartex" xmlns:mc="http://schemas.openxmlformats.org/markup-compatibility/2006" xmlns:aink="http://schemas.microsoft.com/office/drawing/2016/ink" xmlns:am3d="http://schemas.microsoft.com/office/drawing/2017/model3d" xmlns:o="urn:schemas-microsoft-com:office:office" xmlns:oel="http://schemas.microsoft.com/office/2019/extlst" xmlns:r="http://schemas.openxmlformats.org/officeDocument/2006/relationships" xmlns:m="http://schemas.openxmlformats.org/officeDocument/2006/math" xmlns:v="urn:schemas-microsoft-com:vml" xmlns:wp14="http://schemas.microsoft.com/office/word/2010/wordprocessingDrawing" xmlns:wp="http://schemas.openxmlformats.org/drawingml/2006/wordprocessingDrawing" xmlns:w10="urn:schemas-microsoft-com:office:word" xmlns:w="http://schemas.openxmlformats.org/wordprocessingml/2006/main" xmlns:w14="http://schemas.microsoft.com/office/word/2010/wordml" xmlns:w15="http://schemas.microsoft.com/office/word/2012/wordml" xmlns:w16cex="http://schemas.microsoft.com/office/word/2018/wordml/cex" xmlns:w16cid="http://schemas.microsoft.com/office/word/2016/wordml/cid" xmlns:w16="http://schemas.microsoft.com/office/word/2018/wordml" xmlns:w16sdtdh="http://schemas.microsoft.com/office/word/2020/wordml/sdtdatahash" xmlns:w16se="http://schemas.microsoft.com/office/word/2015/wordml/symex" xmlns:wpg="http://schemas.microsoft.com/office/word/2010/wordprocessingGroup" xmlns:wpi="http://schemas.microsoft.com/office/word/2010/wordprocessingInk" xmlns:wne="http://schemas.microsoft.com/office/word/2006/wordml" xmlns:wps="http://schemas.microsoft.com/office/word/2010/wordprocessingShape" mc:Ignorable="w14 w15 w16se w16cid w16 w16cex w16sdtdh wp14">
   <w:abstractNum w:abstractNumId="0" w15:restartNumberingAfterBreak="0">
     <w:nsid w:val="07E925FD"/>
     <w:multiLevelType w:val="multilevel"/>
@@ -4253,13 +5079,13 @@
       </w:pPr>
     </w:lvl>
   </w:abstractNum>
-  <w:num w:numId="1">
+  <w:num w:numId="1" w16cid:durableId="299267727">
     <w:abstractNumId w:val="1"/>
   </w:num>
-  <w:num w:numId="2">
+  <w:num w:numId="2" w16cid:durableId="1878933677">
     <w:abstractNumId w:val="2"/>
   </w:num>
-  <w:num w:numId="3">
+  <w:num w:numId="3" w16cid:durableId="231501009">
     <w:abstractNumId w:val="0"/>
   </w:num>
 </w:numbering>

</xml_diff>